<commit_message>
Organizando pastas. Resolved #10.
</commit_message>
<xml_diff>
--- a/Requisitos/Casos de Uso Usuário.docx
+++ b/Requisitos/Casos de Uso Usuário.docx
@@ -194,10 +194,7 @@
           </w:tcPr>
           <w:p>
             <w:r>
-              <w:t xml:space="preserve">Administrador do </w:t>
-            </w:r>
-            <w:r>
-              <w:t>Grupo</w:t>
+              <w:t>Administrador do Grupo</w:t>
             </w:r>
           </w:p>
         </w:tc>
@@ -390,14 +387,7 @@
                 <w:b/>
                 <w:color w:val="FF0000"/>
               </w:rPr>
-              <w:t xml:space="preserve">Manter </w:t>
-            </w:r>
-            <w:r>
-              <w:rPr>
-                <w:b/>
-                <w:color w:val="FF0000"/>
-              </w:rPr>
-              <w:t>Tipos Instrumento</w:t>
+              <w:t>Manter Tipos Instrumento</w:t>
             </w:r>
           </w:p>
         </w:tc>
@@ -457,10 +447,7 @@
           </w:tcPr>
           <w:p>
             <w:r>
-              <w:t xml:space="preserve">CRUD </w:t>
-            </w:r>
-            <w:r>
-              <w:t>que permite cadastrar os tipos de instrumentos utilizados pelo grupo musical.</w:t>
+              <w:t>CRUD que permite cadastrar os tipos de instrumentos utilizados pelo grupo musical.</w:t>
             </w:r>
           </w:p>
         </w:tc>
@@ -696,10 +683,7 @@
               <w:t xml:space="preserve">CRUD que permite cadastrar </w:t>
             </w:r>
             <w:r>
-              <w:t>os figurinos que serão disponibilizados para o grupo</w:t>
-            </w:r>
-            <w:r>
-              <w:t>.</w:t>
+              <w:t>os figurinos que serão disponibilizados para o grupo.</w:t>
             </w:r>
             <w:r>
               <w:t xml:space="preserve"> Nesse caso de uso também serão cadastrados quantidade de figurinos disponíveis em cada manequim (tamanho).</w:t>
@@ -768,14 +752,7 @@
                 <w:b/>
                 <w:color w:val="FF0000"/>
               </w:rPr>
-              <w:t>Figurino</w:t>
-            </w:r>
-            <w:r>
-              <w:rPr>
-                <w:b/>
-                <w:color w:val="FF0000"/>
-              </w:rPr>
-              <w:t xml:space="preserve"> a Associado</w:t>
+              <w:t>Figurino a Associado</w:t>
             </w:r>
           </w:p>
         </w:tc>
@@ -905,14 +882,7 @@
                 <w:b/>
                 <w:color w:val="FF0000"/>
               </w:rPr>
-              <w:t>Instrumento</w:t>
-            </w:r>
-            <w:r>
-              <w:rPr>
-                <w:b/>
-                <w:color w:val="FF0000"/>
-              </w:rPr>
-              <w:t xml:space="preserve"> a Associado</w:t>
+              <w:t>Instrumento a Associado</w:t>
             </w:r>
           </w:p>
         </w:tc>
@@ -972,19 +942,7 @@
           </w:tcPr>
           <w:p>
             <w:r>
-              <w:t xml:space="preserve">Registra a entrega de um </w:t>
-            </w:r>
-            <w:r>
-              <w:t xml:space="preserve">instrumento </w:t>
-            </w:r>
-            <w:r>
-              <w:t xml:space="preserve">a um associado. Após a entrega o usuário será notificado para que confime o recebimento do </w:t>
-            </w:r>
-            <w:r>
-              <w:t>instrumento</w:t>
-            </w:r>
-            <w:r>
-              <w:t>.</w:t>
+              <w:t>Registra a entrega de um instrumento a um associado. Após a entrega o usuário será notificado para que confime o recebimento do instrumento.</w:t>
             </w:r>
           </w:p>
         </w:tc>
@@ -1050,21 +1008,7 @@
                 <w:b/>
                 <w:color w:val="FF0000"/>
               </w:rPr>
-              <w:t xml:space="preserve">Figurino </w:t>
-            </w:r>
-            <w:r>
-              <w:rPr>
-                <w:b/>
-                <w:color w:val="FF0000"/>
-              </w:rPr>
-              <w:t>com</w:t>
-            </w:r>
-            <w:r>
-              <w:rPr>
-                <w:b/>
-                <w:color w:val="FF0000"/>
-              </w:rPr>
-              <w:t xml:space="preserve"> Associado</w:t>
+              <w:t>Figurino com Associado</w:t>
             </w:r>
           </w:p>
         </w:tc>
@@ -1124,28 +1068,7 @@
           </w:tcPr>
           <w:p>
             <w:r>
-              <w:t xml:space="preserve">Registra a </w:t>
-            </w:r>
-            <w:r>
-              <w:t>devolução</w:t>
-            </w:r>
-            <w:r>
-              <w:t xml:space="preserve"> de um figurino de um determinado manequim </w:t>
-            </w:r>
-            <w:r>
-              <w:t>que estava com</w:t>
-            </w:r>
-            <w:r>
-              <w:t xml:space="preserve"> um associado. Após a </w:t>
-            </w:r>
-            <w:r>
-              <w:t>devolução,</w:t>
-            </w:r>
-            <w:r>
-              <w:t xml:space="preserve"> </w:t>
-            </w:r>
-            <w:r>
-              <w:t>deverá ser incrementado o número de figurinos disponíveis para empréstimo.</w:t>
+              <w:t>Registra a devolução de um figurino de um determinado manequim que estava com um associado. Após a devolução, deverá ser incrementado o número de figurinos disponíveis para empréstimo.</w:t>
             </w:r>
           </w:p>
         </w:tc>
@@ -1211,14 +1134,7 @@
                 <w:b/>
                 <w:color w:val="FF0000"/>
               </w:rPr>
-              <w:t>Instrumento</w:t>
-            </w:r>
-            <w:r>
-              <w:rPr>
-                <w:b/>
-                <w:color w:val="FF0000"/>
-              </w:rPr>
-              <w:t xml:space="preserve"> com Associado</w:t>
+              <w:t>Instrumento com Associado</w:t>
             </w:r>
           </w:p>
         </w:tc>
@@ -1278,19 +1194,7 @@
           </w:tcPr>
           <w:p>
             <w:r>
-              <w:t xml:space="preserve">Registra a devolução de um </w:t>
-            </w:r>
-            <w:r>
-              <w:t>instrumento</w:t>
-            </w:r>
-            <w:r>
-              <w:t xml:space="preserve"> que estava com um associado. Após a devolução, </w:t>
-            </w:r>
-            <w:r>
-              <w:t>o instrumento ficará disponível para ser emprestado</w:t>
-            </w:r>
-            <w:r>
-              <w:t>.</w:t>
+              <w:t>Registra a devolução de um instrumento que estava com um associado. Após a devolução, o instrumento ficará disponível para ser emprestado.</w:t>
             </w:r>
           </w:p>
         </w:tc>
@@ -1405,7 +1309,15 @@
               <w:t>CRUD que permite cadastrar os ensaios que serão realizados. A funcionalidade também deverá permitir registrar as frequência e avaliar justificativas dos associados que não puderam participar dos ensaios obrigatórios.</w:t>
             </w:r>
             <w:r>
-              <w:t xml:space="preserve"> A funcionalidade deve também disponibilizar um botão para notificar associados que enviará mensagens para todos os associados ativos com os dados do ensaio. A mensagem padrão poderá ser editada no momento do envio.</w:t>
+              <w:t xml:space="preserve"> A funcionalidade deve também disponibilizar um botão para </w:t>
+            </w:r>
+            <w:bookmarkStart w:id="0" w:name="_GoBack"/>
+            <w:r>
+              <w:t xml:space="preserve">notificar associados que enviará mensagens para todos os associados ativos com os dados do </w:t>
+            </w:r>
+            <w:bookmarkEnd w:id="0"/>
+            <w:r>
+              <w:t>ensaio. A mensagem padrão poderá ser editada no momento do envio.</w:t>
             </w:r>
           </w:p>
         </w:tc>
@@ -1457,14 +1369,7 @@
                 <w:b/>
                 <w:color w:val="FF0000"/>
               </w:rPr>
-              <w:t xml:space="preserve">Manter </w:t>
-            </w:r>
-            <w:r>
-              <w:rPr>
-                <w:b/>
-                <w:color w:val="FF0000"/>
-              </w:rPr>
-              <w:t>Eventos</w:t>
+              <w:t>Manter Eventos</w:t>
             </w:r>
           </w:p>
         </w:tc>
@@ -1524,41 +1429,11 @@
           </w:tcPr>
           <w:p>
             <w:r>
-              <w:t xml:space="preserve">CRUD que permite cadastrar os </w:t>
-            </w:r>
-            <w:r>
-              <w:t>eventos</w:t>
-            </w:r>
-            <w:r>
-              <w:t xml:space="preserve"> que serão realizados. A funcionalidade também deverá permitir registrar as frequência e avaliar justificativas dos associados que não puderam participar dos </w:t>
-            </w:r>
-            <w:r>
-              <w:t>eventos</w:t>
-            </w:r>
-            <w:r>
-              <w:t>.</w:t>
-            </w:r>
-            <w:r>
-              <w:t xml:space="preserve"> A funcionalidade permitirá definir a quantidade de instrumentos que serão necessários e aprovar as inscrições dos associados que se disponibilizaram para apresentação.  Após a aprovação/reprovação das incrição do usuário, ele receberar uma notificação. Também deverá possuir um botão para </w:t>
-            </w:r>
-            <w:r>
-              <w:t xml:space="preserve">notificar </w:t>
-            </w:r>
-            <w:r>
-              <w:t xml:space="preserve">todos os </w:t>
-            </w:r>
-            <w:r>
-              <w:t xml:space="preserve">associados </w:t>
-            </w:r>
-            <w:r>
-              <w:t xml:space="preserve">aprovados para </w:t>
+              <w:t xml:space="preserve">CRUD que permite cadastrar os eventos que serão realizados. A funcionalidade também deverá permitir registrar as frequência e avaliar justificativas dos associados que não puderam participar dos eventos. A funcionalidade permitirá definir a quantidade de instrumentos que serão necessários e aprovar as inscrições dos associados que se disponibilizaram para apresentação.  Após a aprovação/reprovação das incrição do usuário, ele receberar uma notificação. Também deverá possuir um botão para notificar todos os associados aprovados para </w:t>
             </w:r>
             <w:r>
               <w:lastRenderedPageBreak/>
-              <w:t>apresentação no evento</w:t>
-            </w:r>
-            <w:r>
-              <w:t>. A mensagem padrão poderá ser editada no momento do envio.</w:t>
+              <w:t>apresentação no evento. A mensagem padrão poderá ser editada no momento do envio.</w:t>
             </w:r>
           </w:p>
         </w:tc>
@@ -1680,16 +1555,255 @@
               <w:t xml:space="preserve">CRUD que permite cadastrar </w:t>
             </w:r>
             <w:r>
-              <w:t>informações sobre materiais de estudos que serão disponibilizados através do drive virtual do grupo ou através do youtube</w:t>
+              <w:t>informações sobre materiais de estudos que serão disponibilizados através do drive virtual do grupo ou através do youtube. Todos os usuários ativos devem ser notificados sempre que um novo material for disponibilizado ou alterado.</w:t>
+            </w:r>
+          </w:p>
+        </w:tc>
+      </w:tr>
+    </w:tbl>
+    <w:p/>
+    <w:p/>
+    <w:tbl>
+      <w:tblPr>
+        <w:tblStyle w:val="TableGrid"/>
+        <w:tblW w:w="0" w:type="auto"/>
+        <w:tblLook w:val="04A0" w:firstRow="1" w:lastRow="0" w:firstColumn="1" w:lastColumn="0" w:noHBand="0" w:noVBand="1"/>
+      </w:tblPr>
+      <w:tblGrid>
+        <w:gridCol w:w="1696"/>
+        <w:gridCol w:w="6798"/>
+      </w:tblGrid>
+      <w:tr>
+        <w:tc>
+          <w:tcPr>
+            <w:tcW w:w="1696" w:type="dxa"/>
+          </w:tcPr>
+          <w:p>
+            <w:pPr>
+              <w:rPr>
+                <w:b/>
+              </w:rPr>
+            </w:pPr>
+            <w:r>
+              <w:rPr>
+                <w:b/>
+              </w:rPr>
+              <w:t>Caso de Uso</w:t>
+            </w:r>
+          </w:p>
+        </w:tc>
+        <w:tc>
+          <w:tcPr>
+            <w:tcW w:w="6798" w:type="dxa"/>
+          </w:tcPr>
+          <w:p>
+            <w:pPr>
+              <w:rPr>
+                <w:b/>
+              </w:rPr>
+            </w:pPr>
+            <w:r>
+              <w:rPr>
+                <w:b/>
+                <w:color w:val="FF0000"/>
+              </w:rPr>
+              <w:t xml:space="preserve">Manter </w:t>
+            </w:r>
+            <w:r>
+              <w:rPr>
+                <w:b/>
+                <w:color w:val="FF0000"/>
+              </w:rPr>
+              <w:t>Informativos</w:t>
+            </w:r>
+          </w:p>
+        </w:tc>
+      </w:tr>
+      <w:tr>
+        <w:tc>
+          <w:tcPr>
+            <w:tcW w:w="1696" w:type="dxa"/>
+          </w:tcPr>
+          <w:p>
+            <w:pPr>
+              <w:rPr>
+                <w:b/>
+              </w:rPr>
+            </w:pPr>
+            <w:r>
+              <w:rPr>
+                <w:b/>
+              </w:rPr>
+              <w:t>Ator Principal</w:t>
+            </w:r>
+          </w:p>
+        </w:tc>
+        <w:tc>
+          <w:tcPr>
+            <w:tcW w:w="6798" w:type="dxa"/>
+          </w:tcPr>
+          <w:p>
+            <w:r>
+              <w:t>Colaborador</w:t>
+            </w:r>
+          </w:p>
+        </w:tc>
+      </w:tr>
+      <w:tr>
+        <w:tc>
+          <w:tcPr>
+            <w:tcW w:w="1696" w:type="dxa"/>
+          </w:tcPr>
+          <w:p>
+            <w:pPr>
+              <w:rPr>
+                <w:b/>
+              </w:rPr>
+            </w:pPr>
+            <w:r>
+              <w:rPr>
+                <w:b/>
+              </w:rPr>
+              <w:t>Resumo</w:t>
+            </w:r>
+          </w:p>
+        </w:tc>
+        <w:tc>
+          <w:tcPr>
+            <w:tcW w:w="6798" w:type="dxa"/>
+          </w:tcPr>
+          <w:p>
+            <w:r>
+              <w:t xml:space="preserve">CRUD que permite cadastrar </w:t>
+            </w:r>
+            <w:r>
+              <w:t>informativos a serem enviados todos os associados ou apenas os associados ativos</w:t>
             </w:r>
             <w:r>
               <w:t>.</w:t>
             </w:r>
-            <w:r>
-              <w:t xml:space="preserve"> Todos os usuários ativos devem ser notificados sempre que um novo material for disponibilizado ou alterado.</w:t>
-            </w:r>
-            <w:bookmarkStart w:id="0" w:name="_GoBack"/>
-            <w:bookmarkEnd w:id="0"/>
+          </w:p>
+        </w:tc>
+      </w:tr>
+    </w:tbl>
+    <w:p/>
+    <w:p/>
+    <w:tbl>
+      <w:tblPr>
+        <w:tblStyle w:val="TableGrid"/>
+        <w:tblW w:w="0" w:type="auto"/>
+        <w:tblLook w:val="04A0" w:firstRow="1" w:lastRow="0" w:firstColumn="1" w:lastColumn="0" w:noHBand="0" w:noVBand="1"/>
+      </w:tblPr>
+      <w:tblGrid>
+        <w:gridCol w:w="1696"/>
+        <w:gridCol w:w="6798"/>
+      </w:tblGrid>
+      <w:tr>
+        <w:tc>
+          <w:tcPr>
+            <w:tcW w:w="1696" w:type="dxa"/>
+          </w:tcPr>
+          <w:p>
+            <w:pPr>
+              <w:rPr>
+                <w:b/>
+              </w:rPr>
+            </w:pPr>
+            <w:r>
+              <w:rPr>
+                <w:b/>
+              </w:rPr>
+              <w:t>Caso de Uso</w:t>
+            </w:r>
+          </w:p>
+        </w:tc>
+        <w:tc>
+          <w:tcPr>
+            <w:tcW w:w="6798" w:type="dxa"/>
+          </w:tcPr>
+          <w:p>
+            <w:pPr>
+              <w:rPr>
+                <w:b/>
+              </w:rPr>
+            </w:pPr>
+            <w:r>
+              <w:rPr>
+                <w:b/>
+                <w:color w:val="FF0000"/>
+              </w:rPr>
+              <w:t xml:space="preserve">Manter </w:t>
+            </w:r>
+            <w:r>
+              <w:rPr>
+                <w:b/>
+                <w:color w:val="FF0000"/>
+              </w:rPr>
+              <w:t>Pagamentos Associados</w:t>
+            </w:r>
+          </w:p>
+        </w:tc>
+      </w:tr>
+      <w:tr>
+        <w:tc>
+          <w:tcPr>
+            <w:tcW w:w="1696" w:type="dxa"/>
+          </w:tcPr>
+          <w:p>
+            <w:pPr>
+              <w:rPr>
+                <w:b/>
+              </w:rPr>
+            </w:pPr>
+            <w:r>
+              <w:rPr>
+                <w:b/>
+              </w:rPr>
+              <w:t>Ator Principal</w:t>
+            </w:r>
+          </w:p>
+        </w:tc>
+        <w:tc>
+          <w:tcPr>
+            <w:tcW w:w="6798" w:type="dxa"/>
+          </w:tcPr>
+          <w:p>
+            <w:r>
+              <w:t>Colaborador</w:t>
+            </w:r>
+          </w:p>
+        </w:tc>
+      </w:tr>
+      <w:tr>
+        <w:tc>
+          <w:tcPr>
+            <w:tcW w:w="1696" w:type="dxa"/>
+          </w:tcPr>
+          <w:p>
+            <w:pPr>
+              <w:rPr>
+                <w:b/>
+              </w:rPr>
+            </w:pPr>
+            <w:r>
+              <w:rPr>
+                <w:b/>
+              </w:rPr>
+              <w:t>Resumo</w:t>
+            </w:r>
+          </w:p>
+        </w:tc>
+        <w:tc>
+          <w:tcPr>
+            <w:tcW w:w="6798" w:type="dxa"/>
+          </w:tcPr>
+          <w:p>
+            <w:r>
+              <w:t xml:space="preserve">CRUD que permite cadastrar </w:t>
+            </w:r>
+            <w:r>
+              <w:t>uma receita financeira a ser recebida pelo grupo musical e registrar e/ou confirmar os pagamentos de cada associado.</w:t>
+            </w:r>
           </w:p>
         </w:tc>
       </w:tr>

</xml_diff>

<commit_message>
Wireframes das funcionalidades solicitadas com atualização da descrição dos casos de uso associados a nível de usuário. Resolved #101.
</commit_message>
<xml_diff>
--- a/Requisitos/Casos de Uso Usuário.docx
+++ b/Requisitos/Casos de Uso Usuário.docx
@@ -224,7 +224,28 @@
           </w:tcPr>
           <w:p>
             <w:r>
-              <w:t>Permite que um Associado já cadastrado no sistema seja definido como colaborador do grupo. O usuário associado cmo colaborador terá acesso as outras funcionalidades do sistema associada a esse perfil.</w:t>
+              <w:t xml:space="preserve">Permite que um Associado já cadastrado no sistema seja definido como colaborador do grupo. </w:t>
+            </w:r>
+            <w:r>
+              <w:t>Quando o usuário possui o papel de</w:t>
+            </w:r>
+            <w:r>
+              <w:t xml:space="preserve"> colaborador terá acesso as funcionalidades</w:t>
+            </w:r>
+            <w:r>
+              <w:t xml:space="preserve"> relacionadas a Instrumentos,</w:t>
+            </w:r>
+            <w:r>
+              <w:t xml:space="preserve"> </w:t>
+            </w:r>
+            <w:r>
+              <w:t>Figurinos, Eventos, ensaios e financeiro conforme diagrama de casos de uso</w:t>
+            </w:r>
+            <w:r>
+              <w:t>.</w:t>
+            </w:r>
+            <w:r>
+              <w:t xml:space="preserve"> O grupo também pode definir o papel de maestro. O papel de maestro tem acesso apenas as mesmas funcionalidades do associado.</w:t>
             </w:r>
           </w:p>
         </w:tc>
@@ -564,6 +585,15 @@
             <w:r>
               <w:t>que fazem parte do patrimônio do grupo musical.</w:t>
             </w:r>
+            <w:r>
+              <w:t xml:space="preserve"> </w:t>
+            </w:r>
+            <w:r>
+              <w:t>O instrumento pode ser marcado como danificado, nesse caso</w:t>
+            </w:r>
+            <w:r>
+              <w:t>, não poderá ser emprestado para associados ou colaboradores do grupo.</w:t>
+            </w:r>
           </w:p>
         </w:tc>
       </w:tr>
@@ -812,11 +842,7 @@
           </w:tcPr>
           <w:p>
             <w:r>
-              <w:t xml:space="preserve">Registra a entrega de um figurino de um determinado manequim a um associado. Após a entrega o usuário será notificado para que confime o </w:t>
-            </w:r>
-            <w:r>
-              <w:lastRenderedPageBreak/>
-              <w:t>recebimento do figurino. Deverá ser decrementado o número de figurinos disponíveis para empréstimo no manequim.</w:t>
+              <w:t>Registra a entrega de um figurino de um determinado manequim a um associado. Após a entrega o usuário será notificado para que confime o recebimento do figurino. Deverá ser decrementado o número de figurinos disponíveis para empréstimo no manequim.</w:t>
             </w:r>
           </w:p>
         </w:tc>
@@ -942,7 +968,153 @@
           </w:tcPr>
           <w:p>
             <w:r>
-              <w:t>Registra a entrega de um instrumento a um associado. Após a entrega o usuário será notificado para que confime o recebimento do instrumento.</w:t>
+              <w:t>Registra a entrega de um instrumento a um associado</w:t>
+            </w:r>
+            <w:r>
+              <w:t xml:space="preserve"> que esteja disponível para empréstimo</w:t>
+            </w:r>
+            <w:r>
+              <w:t>. Após a entrega o usuário será notificado para que confime o recebimento do instrumento.</w:t>
+            </w:r>
+            <w:r>
+              <w:t xml:space="preserve"> </w:t>
+            </w:r>
+          </w:p>
+        </w:tc>
+      </w:tr>
+    </w:tbl>
+    <w:p/>
+    <w:tbl>
+      <w:tblPr>
+        <w:tblStyle w:val="TableGrid"/>
+        <w:tblW w:w="0" w:type="auto"/>
+        <w:tblLook w:val="04A0" w:firstRow="1" w:lastRow="0" w:firstColumn="1" w:lastColumn="0" w:noHBand="0" w:noVBand="1"/>
+      </w:tblPr>
+      <w:tblGrid>
+        <w:gridCol w:w="1696"/>
+        <w:gridCol w:w="6798"/>
+      </w:tblGrid>
+      <w:tr>
+        <w:tc>
+          <w:tcPr>
+            <w:tcW w:w="1696" w:type="dxa"/>
+          </w:tcPr>
+          <w:p>
+            <w:pPr>
+              <w:rPr>
+                <w:b/>
+              </w:rPr>
+            </w:pPr>
+            <w:r>
+              <w:rPr>
+                <w:b/>
+              </w:rPr>
+              <w:t>Caso de Uso</w:t>
+            </w:r>
+          </w:p>
+        </w:tc>
+        <w:tc>
+          <w:tcPr>
+            <w:tcW w:w="6798" w:type="dxa"/>
+          </w:tcPr>
+          <w:p>
+            <w:pPr>
+              <w:rPr>
+                <w:b/>
+              </w:rPr>
+            </w:pPr>
+            <w:r>
+              <w:rPr>
+                <w:b/>
+                <w:color w:val="FF0000"/>
+              </w:rPr>
+              <w:t>Devolver</w:t>
+            </w:r>
+            <w:r>
+              <w:rPr>
+                <w:b/>
+                <w:color w:val="FF0000"/>
+              </w:rPr>
+              <w:t xml:space="preserve"> </w:t>
+            </w:r>
+            <w:r>
+              <w:rPr>
+                <w:b/>
+                <w:color w:val="FF0000"/>
+              </w:rPr>
+              <w:t>Instrumento com Associado</w:t>
+            </w:r>
+          </w:p>
+        </w:tc>
+      </w:tr>
+      <w:tr>
+        <w:tc>
+          <w:tcPr>
+            <w:tcW w:w="1696" w:type="dxa"/>
+          </w:tcPr>
+          <w:p>
+            <w:pPr>
+              <w:rPr>
+                <w:b/>
+              </w:rPr>
+            </w:pPr>
+            <w:r>
+              <w:rPr>
+                <w:b/>
+              </w:rPr>
+              <w:t>Ator Principal</w:t>
+            </w:r>
+          </w:p>
+        </w:tc>
+        <w:tc>
+          <w:tcPr>
+            <w:tcW w:w="6798" w:type="dxa"/>
+          </w:tcPr>
+          <w:p>
+            <w:r>
+              <w:t>Colaborador</w:t>
+            </w:r>
+          </w:p>
+        </w:tc>
+      </w:tr>
+      <w:tr>
+        <w:tc>
+          <w:tcPr>
+            <w:tcW w:w="1696" w:type="dxa"/>
+          </w:tcPr>
+          <w:p>
+            <w:pPr>
+              <w:rPr>
+                <w:b/>
+              </w:rPr>
+            </w:pPr>
+            <w:r>
+              <w:rPr>
+                <w:b/>
+              </w:rPr>
+              <w:t>Resumo</w:t>
+            </w:r>
+          </w:p>
+        </w:tc>
+        <w:tc>
+          <w:tcPr>
+            <w:tcW w:w="6798" w:type="dxa"/>
+          </w:tcPr>
+          <w:p>
+            <w:r>
+              <w:t xml:space="preserve">Registra a devolução de um instrumento que estava </w:t>
+            </w:r>
+            <w:r>
+              <w:t xml:space="preserve">emprestado a </w:t>
+            </w:r>
+            <w:r>
+              <w:t>um associado. Após a devolução, o instrumento ficará disponível para ser emprestado</w:t>
+            </w:r>
+            <w:r>
+              <w:t xml:space="preserve"> a outros associados ou colaboradores</w:t>
+            </w:r>
+            <w:r>
+              <w:t>.</w:t>
             </w:r>
           </w:p>
         </w:tc>
@@ -1120,21 +1292,7 @@
                 <w:b/>
                 <w:color w:val="FF0000"/>
               </w:rPr>
-              <w:t>Devolver</w:t>
-            </w:r>
-            <w:r>
-              <w:rPr>
-                <w:b/>
-                <w:color w:val="FF0000"/>
-              </w:rPr>
-              <w:t xml:space="preserve"> </w:t>
-            </w:r>
-            <w:r>
-              <w:rPr>
-                <w:b/>
-                <w:color w:val="FF0000"/>
-              </w:rPr>
-              <w:t>Instrumento com Associado</w:t>
+              <w:t>Manter Ensaios</w:t>
             </w:r>
           </w:p>
         </w:tc>
@@ -1194,7 +1352,10 @@
           </w:tcPr>
           <w:p>
             <w:r>
-              <w:t>Registra a devolução de um instrumento que estava com um associado. Após a devolução, o instrumento ficará disponível para ser emprestado.</w:t>
+              <w:t>CRUD que permite cadastrar os ensaios que serão realizados. A funcionalidade também deverá permitir registrar as frequência e avaliar justificativas dos associados que não puderam participar dos ensaios obrigatórios.</w:t>
+            </w:r>
+            <w:r>
+              <w:t xml:space="preserve"> A funcionalidade deve também disponibilizar um botão para notificar associados que enviará mensagens para todos os associados ativos com os dados do ensaio. A mensagem padrão poderá ser editada no momento do envio.</w:t>
             </w:r>
           </w:p>
         </w:tc>
@@ -1246,7 +1407,7 @@
                 <w:b/>
                 <w:color w:val="FF0000"/>
               </w:rPr>
-              <w:t>Manter Ensaios</w:t>
+              <w:t>Manter Eventos</w:t>
             </w:r>
           </w:p>
         </w:tc>
@@ -1306,18 +1467,11 @@
           </w:tcPr>
           <w:p>
             <w:r>
-              <w:t>CRUD que permite cadastrar os ensaios que serão realizados. A funcionalidade também deverá permitir registrar as frequência e avaliar justificativas dos associados que não puderam participar dos ensaios obrigatórios.</w:t>
-            </w:r>
-            <w:r>
-              <w:t xml:space="preserve"> A funcionalidade deve também disponibilizar um botão para </w:t>
-            </w:r>
-            <w:bookmarkStart w:id="0" w:name="_GoBack"/>
-            <w:r>
-              <w:t xml:space="preserve">notificar associados que enviará mensagens para todos os associados ativos com os dados do </w:t>
-            </w:r>
-            <w:bookmarkEnd w:id="0"/>
-            <w:r>
-              <w:t>ensaio. A mensagem padrão poderá ser editada no momento do envio.</w:t>
+              <w:t xml:space="preserve">CRUD que permite cadastrar os eventos que serão realizados. A funcionalidade também deverá permitir registrar as frequência e avaliar </w:t>
+            </w:r>
+            <w:r>
+              <w:lastRenderedPageBreak/>
+              <w:t>justificativas dos associados que não puderam participar dos eventos. A funcionalidade permitirá definir a quantidade de instrumentos que serão necessários e aprovar as inscrições dos associados que se disponibilizaram para apresentação.  Após a aprovação/reprovação das incrição do usuário, ele receberar uma notificação. Também deverá possuir um botão para notificar todos os associados aprovados para apresentação no evento. A mensagem padrão poderá ser editada no momento do envio.</w:t>
             </w:r>
           </w:p>
         </w:tc>
@@ -1369,7 +1523,14 @@
                 <w:b/>
                 <w:color w:val="FF0000"/>
               </w:rPr>
-              <w:t>Manter Eventos</w:t>
+              <w:t xml:space="preserve">Manter </w:t>
+            </w:r>
+            <w:r>
+              <w:rPr>
+                <w:b/>
+                <w:color w:val="FF0000"/>
+              </w:rPr>
+              <w:t>Material de Estudo</w:t>
             </w:r>
           </w:p>
         </w:tc>
@@ -1429,11 +1590,10 @@
           </w:tcPr>
           <w:p>
             <w:r>
-              <w:t xml:space="preserve">CRUD que permite cadastrar os eventos que serão realizados. A funcionalidade também deverá permitir registrar as frequência e avaliar justificativas dos associados que não puderam participar dos eventos. A funcionalidade permitirá definir a quantidade de instrumentos que serão necessários e aprovar as inscrições dos associados que se disponibilizaram para apresentação.  Após a aprovação/reprovação das incrição do usuário, ele receberar uma notificação. Também deverá possuir um botão para notificar todos os associados aprovados para </w:t>
-            </w:r>
-            <w:r>
-              <w:lastRenderedPageBreak/>
-              <w:t>apresentação no evento. A mensagem padrão poderá ser editada no momento do envio.</w:t>
+              <w:t xml:space="preserve">CRUD que permite cadastrar </w:t>
+            </w:r>
+            <w:r>
+              <w:t>informações sobre materiais de estudos que serão disponibilizados através do drive virtual do grupo ou através do youtube. Todos os usuários ativos devem ser notificados sempre que um novo material for disponibilizado ou alterado.</w:t>
             </w:r>
           </w:p>
         </w:tc>
@@ -1492,7 +1652,7 @@
                 <w:b/>
                 <w:color w:val="FF0000"/>
               </w:rPr>
-              <w:t>Material de Estudo</w:t>
+              <w:t>Informativos</w:t>
             </w:r>
           </w:p>
         </w:tc>
@@ -1555,132 +1715,15 @@
               <w:t xml:space="preserve">CRUD que permite cadastrar </w:t>
             </w:r>
             <w:r>
-              <w:t>informações sobre materiais de estudos que serão disponibilizados através do drive virtual do grupo ou através do youtube. Todos os usuários ativos devem ser notificados sempre que um novo material for disponibilizado ou alterado.</w:t>
-            </w:r>
-          </w:p>
-        </w:tc>
-      </w:tr>
-    </w:tbl>
-    <w:p/>
-    <w:p/>
-    <w:tbl>
-      <w:tblPr>
-        <w:tblStyle w:val="TableGrid"/>
-        <w:tblW w:w="0" w:type="auto"/>
-        <w:tblLook w:val="04A0" w:firstRow="1" w:lastRow="0" w:firstColumn="1" w:lastColumn="0" w:noHBand="0" w:noVBand="1"/>
-      </w:tblPr>
-      <w:tblGrid>
-        <w:gridCol w:w="1696"/>
-        <w:gridCol w:w="6798"/>
-      </w:tblGrid>
-      <w:tr>
-        <w:tc>
-          <w:tcPr>
-            <w:tcW w:w="1696" w:type="dxa"/>
-          </w:tcPr>
-          <w:p>
-            <w:pPr>
-              <w:rPr>
-                <w:b/>
-              </w:rPr>
-            </w:pPr>
-            <w:r>
-              <w:rPr>
-                <w:b/>
-              </w:rPr>
-              <w:t>Caso de Uso</w:t>
-            </w:r>
-          </w:p>
-        </w:tc>
-        <w:tc>
-          <w:tcPr>
-            <w:tcW w:w="6798" w:type="dxa"/>
-          </w:tcPr>
-          <w:p>
-            <w:pPr>
-              <w:rPr>
-                <w:b/>
-              </w:rPr>
-            </w:pPr>
-            <w:r>
-              <w:rPr>
-                <w:b/>
-                <w:color w:val="FF0000"/>
-              </w:rPr>
-              <w:t xml:space="preserve">Manter </w:t>
-            </w:r>
-            <w:r>
-              <w:rPr>
-                <w:b/>
-                <w:color w:val="FF0000"/>
-              </w:rPr>
-              <w:t>Informativos</w:t>
-            </w:r>
-          </w:p>
-        </w:tc>
-      </w:tr>
-      <w:tr>
-        <w:tc>
-          <w:tcPr>
-            <w:tcW w:w="1696" w:type="dxa"/>
-          </w:tcPr>
-          <w:p>
-            <w:pPr>
-              <w:rPr>
-                <w:b/>
-              </w:rPr>
-            </w:pPr>
-            <w:r>
-              <w:rPr>
-                <w:b/>
-              </w:rPr>
-              <w:t>Ator Principal</w:t>
-            </w:r>
-          </w:p>
-        </w:tc>
-        <w:tc>
-          <w:tcPr>
-            <w:tcW w:w="6798" w:type="dxa"/>
-          </w:tcPr>
-          <w:p>
-            <w:r>
-              <w:t>Colaborador</w:t>
-            </w:r>
-          </w:p>
-        </w:tc>
-      </w:tr>
-      <w:tr>
-        <w:tc>
-          <w:tcPr>
-            <w:tcW w:w="1696" w:type="dxa"/>
-          </w:tcPr>
-          <w:p>
-            <w:pPr>
-              <w:rPr>
-                <w:b/>
-              </w:rPr>
-            </w:pPr>
-            <w:r>
-              <w:rPr>
-                <w:b/>
-              </w:rPr>
-              <w:t>Resumo</w:t>
-            </w:r>
-          </w:p>
-        </w:tc>
-        <w:tc>
-          <w:tcPr>
-            <w:tcW w:w="6798" w:type="dxa"/>
-          </w:tcPr>
-          <w:p>
-            <w:r>
-              <w:t xml:space="preserve">CRUD que permite cadastrar </w:t>
-            </w:r>
-            <w:r>
-              <w:t>informativos a serem enviados todos os associados ou apenas os associados ativos</w:t>
-            </w:r>
-            <w:r>
-              <w:t>.</w:t>
+              <w:t xml:space="preserve">informativos a serem enviados todos os associados ou apenas </w:t>
+            </w:r>
+            <w:r>
+              <w:t>a</w:t>
+            </w:r>
+            <w:bookmarkStart w:id="0" w:name="_GoBack"/>
+            <w:bookmarkEnd w:id="0"/>
+            <w:r>
+              <w:t>os associados ativos.</w:t>
             </w:r>
           </w:p>
         </w:tc>

</xml_diff>

<commit_message>
Projeto do caso de uso descartar figurino atualizando documentação solicitada. Resolved #435.
</commit_message>
<xml_diff>
--- a/Requisitos/Casos de Uso Usuário.docx
+++ b/Requisitos/Casos de Uso Usuário.docx
@@ -586,13 +586,7 @@
               <w:t>que fazem parte do patrimônio do grupo musical.</w:t>
             </w:r>
             <w:r>
-              <w:t xml:space="preserve"> </w:t>
-            </w:r>
-            <w:r>
-              <w:t>O instrumento pode ser marcado como danificado, nesse caso</w:t>
-            </w:r>
-            <w:r>
-              <w:t>, não poderá ser emprestado para associados ou colaboradores do grupo.</w:t>
+              <w:t xml:space="preserve"> O instrumento pode ser marcado como danificado, nesse caso, não poderá ser emprestado para associados ou colaboradores do grupo.</w:t>
             </w:r>
           </w:p>
         </w:tc>
@@ -1102,19 +1096,7 @@
           </w:tcPr>
           <w:p>
             <w:r>
-              <w:t xml:space="preserve">Registra a devolução de um instrumento que estava </w:t>
-            </w:r>
-            <w:r>
-              <w:t xml:space="preserve">emprestado a </w:t>
-            </w:r>
-            <w:r>
-              <w:t>um associado. Após a devolução, o instrumento ficará disponível para ser emprestado</w:t>
-            </w:r>
-            <w:r>
-              <w:t xml:space="preserve"> a outros associados ou colaboradores</w:t>
-            </w:r>
-            <w:r>
-              <w:t>.</w:t>
+              <w:t>Registra a devolução de um instrumento que estava emprestado a um associado. Após a devolução, o instrumento ficará disponível para ser emprestado a outros associados ou colaboradores.</w:t>
             </w:r>
           </w:p>
         </w:tc>
@@ -1292,6 +1274,156 @@
                 <w:b/>
                 <w:color w:val="FF0000"/>
               </w:rPr>
+              <w:t>Descartar</w:t>
+            </w:r>
+            <w:r>
+              <w:rPr>
+                <w:b/>
+                <w:color w:val="FF0000"/>
+              </w:rPr>
+              <w:t xml:space="preserve"> </w:t>
+            </w:r>
+            <w:r>
+              <w:rPr>
+                <w:b/>
+                <w:color w:val="FF0000"/>
+              </w:rPr>
+              <w:t>Figurino</w:t>
+            </w:r>
+          </w:p>
+        </w:tc>
+      </w:tr>
+      <w:tr>
+        <w:tc>
+          <w:tcPr>
+            <w:tcW w:w="1696" w:type="dxa"/>
+          </w:tcPr>
+          <w:p>
+            <w:pPr>
+              <w:rPr>
+                <w:b/>
+              </w:rPr>
+            </w:pPr>
+            <w:r>
+              <w:rPr>
+                <w:b/>
+              </w:rPr>
+              <w:t>Ator Principal</w:t>
+            </w:r>
+          </w:p>
+        </w:tc>
+        <w:tc>
+          <w:tcPr>
+            <w:tcW w:w="6798" w:type="dxa"/>
+          </w:tcPr>
+          <w:p>
+            <w:r>
+              <w:t>Colaborador</w:t>
+            </w:r>
+          </w:p>
+        </w:tc>
+      </w:tr>
+      <w:tr>
+        <w:tc>
+          <w:tcPr>
+            <w:tcW w:w="1696" w:type="dxa"/>
+          </w:tcPr>
+          <w:p>
+            <w:pPr>
+              <w:rPr>
+                <w:b/>
+              </w:rPr>
+            </w:pPr>
+            <w:r>
+              <w:rPr>
+                <w:b/>
+              </w:rPr>
+              <w:t>Resumo</w:t>
+            </w:r>
+          </w:p>
+        </w:tc>
+        <w:tc>
+          <w:tcPr>
+            <w:tcW w:w="6798" w:type="dxa"/>
+          </w:tcPr>
+          <w:p>
+            <w:r>
+              <w:t xml:space="preserve">Registra </w:t>
+            </w:r>
+            <w:r>
+              <w:t>o descarte</w:t>
+            </w:r>
+            <w:r>
+              <w:t xml:space="preserve"> de um figurino de um determinado manequim que estava com um associado. Após </w:t>
+            </w:r>
+            <w:r>
+              <w:t>o descarte</w:t>
+            </w:r>
+            <w:r>
+              <w:t xml:space="preserve">, deverá ser </w:t>
+            </w:r>
+            <w:r>
+              <w:t xml:space="preserve">decrementado </w:t>
+            </w:r>
+            <w:r>
+              <w:t>o número de figuri</w:t>
+            </w:r>
+            <w:r>
+              <w:t>nos disponíveis para empréstimo e incrementado o número de figurinos descartados. Um figurino descartado não pode ser mais emprestado ou devolvido. No descarte o associado registrado é o último a ter utilizado o figurino.</w:t>
+            </w:r>
+          </w:p>
+        </w:tc>
+      </w:tr>
+    </w:tbl>
+    <w:p/>
+    <w:p>
+      <w:bookmarkStart w:id="0" w:name="_GoBack"/>
+      <w:bookmarkEnd w:id="0"/>
+    </w:p>
+    <w:tbl>
+      <w:tblPr>
+        <w:tblStyle w:val="TableGrid"/>
+        <w:tblW w:w="0" w:type="auto"/>
+        <w:tblLook w:val="04A0" w:firstRow="1" w:lastRow="0" w:firstColumn="1" w:lastColumn="0" w:noHBand="0" w:noVBand="1"/>
+      </w:tblPr>
+      <w:tblGrid>
+        <w:gridCol w:w="1696"/>
+        <w:gridCol w:w="6798"/>
+      </w:tblGrid>
+      <w:tr>
+        <w:tc>
+          <w:tcPr>
+            <w:tcW w:w="1696" w:type="dxa"/>
+          </w:tcPr>
+          <w:p>
+            <w:pPr>
+              <w:rPr>
+                <w:b/>
+              </w:rPr>
+            </w:pPr>
+            <w:r>
+              <w:rPr>
+                <w:b/>
+              </w:rPr>
+              <w:t>Caso de Uso</w:t>
+            </w:r>
+          </w:p>
+        </w:tc>
+        <w:tc>
+          <w:tcPr>
+            <w:tcW w:w="6798" w:type="dxa"/>
+          </w:tcPr>
+          <w:p>
+            <w:pPr>
+              <w:rPr>
+                <w:b/>
+              </w:rPr>
+            </w:pPr>
+            <w:r>
+              <w:rPr>
+                <w:b/>
+                <w:color w:val="FF0000"/>
+              </w:rPr>
               <w:t>Manter Ensaios</w:t>
             </w:r>
           </w:p>
@@ -1352,7 +1484,11 @@
           </w:tcPr>
           <w:p>
             <w:r>
-              <w:t>CRUD que permite cadastrar os ensaios que serão realizados. A funcionalidade também deverá permitir registrar as frequência e avaliar justificativas dos associados que não puderam participar dos ensaios obrigatórios.</w:t>
+              <w:t xml:space="preserve">CRUD que permite cadastrar os ensaios que serão realizados. A funcionalidade também deverá permitir registrar as frequência e avaliar justificativas dos associados que não puderam participar dos ensaios </w:t>
+            </w:r>
+            <w:r>
+              <w:lastRenderedPageBreak/>
+              <w:t>obrigatórios.</w:t>
             </w:r>
             <w:r>
               <w:t xml:space="preserve"> A funcionalidade deve também disponibilizar um botão para notificar associados que enviará mensagens para todos os associados ativos com os dados do ensaio. A mensagem padrão poderá ser editada no momento do envio.</w:t>
@@ -1467,11 +1603,7 @@
           </w:tcPr>
           <w:p>
             <w:r>
-              <w:t xml:space="preserve">CRUD que permite cadastrar os eventos que serão realizados. A funcionalidade também deverá permitir registrar as frequência e avaliar </w:t>
-            </w:r>
-            <w:r>
-              <w:lastRenderedPageBreak/>
-              <w:t>justificativas dos associados que não puderam participar dos eventos. A funcionalidade permitirá definir a quantidade de instrumentos que serão necessários e aprovar as inscrições dos associados que se disponibilizaram para apresentação.  Após a aprovação/reprovação das incrição do usuário, ele receberar uma notificação. Também deverá possuir um botão para notificar todos os associados aprovados para apresentação no evento. A mensagem padrão poderá ser editada no momento do envio.</w:t>
+              <w:t>CRUD que permite cadastrar os eventos que serão realizados. A funcionalidade também deverá permitir registrar as frequência e avaliar justificativas dos associados que não puderam participar dos eventos. A funcionalidade permitirá definir a quantidade de instrumentos que serão necessários e aprovar as inscrições dos associados que se disponibilizaram para apresentação.  Após a aprovação/reprovação das incrição do usuário, ele receberar uma notificação. Também deverá possuir um botão para notificar todos os associados aprovados para apresentação no evento. A mensagem padrão poderá ser editada no momento do envio.</w:t>
             </w:r>
           </w:p>
         </w:tc>
@@ -1720,8 +1852,6 @@
             <w:r>
               <w:t>a</w:t>
             </w:r>
-            <w:bookmarkStart w:id="0" w:name="_GoBack"/>
-            <w:bookmarkEnd w:id="0"/>
             <w:r>
               <w:t>os associados ativos.</w:t>
             </w:r>

</xml_diff>